<commit_message>
Apparently I worked hard! :)
</commit_message>
<xml_diff>
--- a/0_Documentation/ZIKV Analyses plan - step by step.docx
+++ b/0_Documentation/ZIKV Analyses plan - step by step.docx
@@ -5133,46 +5133,36 @@
                 <w:szCs w:val="22"/>
                 <w:lang w:val="en-US"/>
               </w:rPr>
-              <w:t xml:space="preserve">To do: </w:t>
-            </w:r>
-            <w:proofErr w:type="spellStart"/>
-            <w:r>
-              <w:rPr>
-                <w:rFonts w:cstheme="minorHAnsi"/>
-                <w:sz w:val="22"/>
-                <w:szCs w:val="22"/>
-                <w:lang w:val="en-US"/>
-              </w:rPr>
-              <w:t>Rubins</w:t>
-            </w:r>
-            <w:proofErr w:type="spellEnd"/>
-            <w:r>
-              <w:rPr>
-                <w:rFonts w:cstheme="minorHAnsi"/>
-                <w:sz w:val="22"/>
-                <w:szCs w:val="22"/>
-                <w:lang w:val="en-US"/>
-              </w:rPr>
-              <w:t xml:space="preserve"> rules</w:t>
-            </w:r>
-          </w:p>
-          <w:p>
-            <w:pPr>
-              <w:rPr>
-                <w:rFonts w:cstheme="minorHAnsi"/>
-                <w:sz w:val="22"/>
-                <w:szCs w:val="22"/>
-                <w:lang w:val="en-US"/>
-              </w:rPr>
-            </w:pPr>
-            <w:r>
-              <w:rPr>
-                <w:rFonts w:cstheme="minorHAnsi"/>
-                <w:sz w:val="22"/>
-                <w:szCs w:val="22"/>
-                <w:lang w:val="en-US"/>
-              </w:rPr>
-              <w:t>To do: decide based on new dataset whether we will center exposure per study</w:t>
+              <w:t>To do: fix errors when we have new dataset</w:t>
+            </w:r>
+            <w:r>
+              <w:rPr>
+                <w:rFonts w:cstheme="minorHAnsi"/>
+                <w:sz w:val="22"/>
+                <w:szCs w:val="22"/>
+                <w:lang w:val="en-US"/>
+              </w:rPr>
+              <w:t xml:space="preserve"> </w:t>
+            </w:r>
+            <w:proofErr w:type="gramStart"/>
+            <w:r>
+              <w:rPr>
+                <w:rFonts w:cstheme="minorHAnsi"/>
+                <w:sz w:val="22"/>
+                <w:szCs w:val="22"/>
+                <w:lang w:val="en-US"/>
+              </w:rPr>
+              <w:t>To</w:t>
+            </w:r>
+            <w:proofErr w:type="gramEnd"/>
+            <w:r>
+              <w:rPr>
+                <w:rFonts w:cstheme="minorHAnsi"/>
+                <w:sz w:val="22"/>
+                <w:szCs w:val="22"/>
+                <w:lang w:val="en-US"/>
+              </w:rPr>
+              <w:t xml:space="preserve"> do: decide based on new dataset whether we will center exposure per study</w:t>
             </w:r>
           </w:p>
         </w:tc>

</xml_diff>